<commit_message>
Modifications made to the Project Plan as well as the URS (according to feedback received on the 19th of May 2022)
</commit_message>
<xml_diff>
--- a/Synthesis_ProjectPlan.docx
+++ b/Synthesis_ProjectPlan.docx
@@ -1837,42 +1837,42 @@
           <w:sz w:val="28"/>
           <w:szCs w:val="28"/>
         </w:rPr>
-        <w:t>I</w:t>
-      </w:r>
-      <w:r>
-        <w:rPr>
-          <w:sz w:val="28"/>
-          <w:szCs w:val="28"/>
-        </w:rPr>
-        <w:t xml:space="preserve"> will be working on during weeks 11-16. This is an individual assignment where </w:t>
-      </w:r>
-      <w:r>
-        <w:rPr>
-          <w:sz w:val="28"/>
-          <w:szCs w:val="28"/>
-        </w:rPr>
-        <w:t>I</w:t>
-      </w:r>
-      <w:r>
-        <w:rPr>
-          <w:sz w:val="28"/>
-          <w:szCs w:val="28"/>
-        </w:rPr>
-        <w:t xml:space="preserve"> can show </w:t>
-      </w:r>
-      <w:r>
-        <w:rPr>
-          <w:sz w:val="28"/>
-          <w:szCs w:val="28"/>
-        </w:rPr>
-        <w:t>my</w:t>
-      </w:r>
-      <w:r>
-        <w:rPr>
-          <w:sz w:val="28"/>
-          <w:szCs w:val="28"/>
-        </w:rPr>
-        <w:t xml:space="preserve"> current proficiency of all seven (7) learning outcomes (LOs).</w:t>
+        <w:t>on which the work will be done</w:t>
+      </w:r>
+      <w:r>
+        <w:rPr>
+          <w:sz w:val="28"/>
+          <w:szCs w:val="28"/>
+        </w:rPr>
+        <w:t xml:space="preserve"> during weeks 11-16. This is an individual assignment where </w:t>
+      </w:r>
+      <w:r>
+        <w:rPr>
+          <w:sz w:val="28"/>
+          <w:szCs w:val="28"/>
+        </w:rPr>
+        <w:t>the</w:t>
+      </w:r>
+      <w:r>
+        <w:rPr>
+          <w:sz w:val="28"/>
+          <w:szCs w:val="28"/>
+        </w:rPr>
+        <w:t xml:space="preserve"> current proficiency of all seven (7) learning outcomes (LOs)</w:t>
+      </w:r>
+      <w:r>
+        <w:rPr>
+          <w:sz w:val="28"/>
+          <w:szCs w:val="28"/>
+        </w:rPr>
+        <w:t xml:space="preserve"> can be showed</w:t>
+      </w:r>
+      <w:r>
+        <w:rPr>
+          <w:sz w:val="28"/>
+          <w:szCs w:val="28"/>
+        </w:rPr>
+        <w:t>.</w:t>
       </w:r>
     </w:p>
     <w:p>
@@ -2049,7 +2049,7 @@
           <w:szCs w:val="28"/>
           <w:lang w:val="en-GB"/>
         </w:rPr>
-        <w:t>I am the representant</w:t>
+        <w:t>The individual</w:t>
       </w:r>
       <w:r>
         <w:rPr>
@@ -2059,6 +2059,36 @@
           <w:szCs w:val="28"/>
           <w:lang w:val="en-GB"/>
         </w:rPr>
+        <w:t xml:space="preserve"> </w:t>
+      </w:r>
+      <w:r>
+        <w:rPr>
+          <w:rStyle w:val="normaltextrun"/>
+          <w:rFonts w:ascii="Calibri" w:hAnsi="Calibri" w:cs="Calibri"/>
+          <w:sz w:val="28"/>
+          <w:szCs w:val="28"/>
+          <w:lang w:val="en-GB"/>
+        </w:rPr>
+        <w:t>is</w:t>
+      </w:r>
+      <w:r>
+        <w:rPr>
+          <w:rStyle w:val="normaltextrun"/>
+          <w:rFonts w:ascii="Calibri" w:hAnsi="Calibri" w:cs="Calibri"/>
+          <w:sz w:val="28"/>
+          <w:szCs w:val="28"/>
+          <w:lang w:val="en-GB"/>
+        </w:rPr>
+        <w:t xml:space="preserve"> the representant</w:t>
+      </w:r>
+      <w:r>
+        <w:rPr>
+          <w:rStyle w:val="normaltextrun"/>
+          <w:rFonts w:ascii="Calibri" w:hAnsi="Calibri" w:cs="Calibri"/>
+          <w:sz w:val="28"/>
+          <w:szCs w:val="28"/>
+          <w:lang w:val="en-GB"/>
+        </w:rPr>
         <w:t xml:space="preserve">. </w:t>
       </w:r>
       <w:r>
@@ -2069,7 +2099,7 @@
           <w:szCs w:val="28"/>
           <w:lang w:val="en-GB"/>
         </w:rPr>
-        <w:t>I</w:t>
+        <w:t>He</w:t>
       </w:r>
       <w:r>
         <w:rPr>
@@ -2109,7 +2139,7 @@
           <w:szCs w:val="28"/>
           <w:lang w:val="en-GB"/>
         </w:rPr>
-        <w:t>I</w:t>
+        <w:t>he</w:t>
       </w:r>
       <w:r>
         <w:rPr>
@@ -2726,7 +2756,7 @@
           <w:szCs w:val="28"/>
           <w:lang w:val="en-GB"/>
         </w:rPr>
-        <w:t xml:space="preserve">By the end of the allotted six weeks, </w:t>
+        <w:t xml:space="preserve">By the end of the allotted six weeks, a fully working application </w:t>
       </w:r>
       <w:r>
         <w:rPr>
@@ -2736,7 +2766,7 @@
           <w:szCs w:val="28"/>
           <w:lang w:val="en-GB"/>
         </w:rPr>
-        <w:t>I</w:t>
+        <w:t xml:space="preserve">and website </w:t>
       </w:r>
       <w:r>
         <w:rPr>
@@ -2746,7 +2776,7 @@
           <w:szCs w:val="28"/>
           <w:lang w:val="en-GB"/>
         </w:rPr>
-        <w:t xml:space="preserve"> will deliver a fully working application </w:t>
+        <w:t>that addresses th</w:t>
       </w:r>
       <w:r>
         <w:rPr>
@@ -2756,7 +2786,7 @@
           <w:szCs w:val="28"/>
           <w:lang w:val="en-GB"/>
         </w:rPr>
-        <w:t xml:space="preserve">and website </w:t>
+        <w:t>e main issues</w:t>
       </w:r>
       <w:r>
         <w:rPr>
@@ -2766,7 +2796,7 @@
           <w:szCs w:val="28"/>
           <w:lang w:val="en-GB"/>
         </w:rPr>
-        <w:t>that addresses th</w:t>
+        <w:t xml:space="preserve"> will be delivered</w:t>
       </w:r>
       <w:r>
         <w:rPr>
@@ -2776,7 +2806,7 @@
           <w:szCs w:val="28"/>
           <w:lang w:val="en-GB"/>
         </w:rPr>
-        <w:t>e main issues.</w:t>
+        <w:t>.</w:t>
       </w:r>
     </w:p>
     <w:p>
@@ -2843,7 +2873,47 @@
           <w:szCs w:val="28"/>
           <w:lang w:val="en-GB"/>
         </w:rPr>
-        <w:t xml:space="preserve"> is having the following problems and we will make a software solution able to solve them:</w:t>
+        <w:t xml:space="preserve"> is having the following problems and </w:t>
+      </w:r>
+      <w:r>
+        <w:rPr>
+          <w:rStyle w:val="normaltextrun"/>
+          <w:rFonts w:ascii="Calibri" w:hAnsi="Calibri" w:cs="Calibri"/>
+          <w:sz w:val="28"/>
+          <w:szCs w:val="28"/>
+          <w:lang w:val="en-GB"/>
+        </w:rPr>
+        <w:t>this</w:t>
+      </w:r>
+      <w:r>
+        <w:rPr>
+          <w:rStyle w:val="normaltextrun"/>
+          <w:rFonts w:ascii="Calibri" w:hAnsi="Calibri" w:cs="Calibri"/>
+          <w:sz w:val="28"/>
+          <w:szCs w:val="28"/>
+          <w:lang w:val="en-GB"/>
+        </w:rPr>
+        <w:t xml:space="preserve"> software solution</w:t>
+      </w:r>
+      <w:r>
+        <w:rPr>
+          <w:rStyle w:val="normaltextrun"/>
+          <w:rFonts w:ascii="Calibri" w:hAnsi="Calibri" w:cs="Calibri"/>
+          <w:sz w:val="28"/>
+          <w:szCs w:val="28"/>
+          <w:lang w:val="en-GB"/>
+        </w:rPr>
+        <w:t xml:space="preserve"> will be</w:t>
+      </w:r>
+      <w:r>
+        <w:rPr>
+          <w:rStyle w:val="normaltextrun"/>
+          <w:rFonts w:ascii="Calibri" w:hAnsi="Calibri" w:cs="Calibri"/>
+          <w:sz w:val="28"/>
+          <w:szCs w:val="28"/>
+          <w:lang w:val="en-GB"/>
+        </w:rPr>
+        <w:t xml:space="preserve"> able to solve them:</w:t>
       </w:r>
       <w:r>
         <w:rPr>
@@ -3083,7 +3153,7 @@
           <w:szCs w:val="28"/>
           <w:lang w:val="en-GB"/>
         </w:rPr>
-        <w:t xml:space="preserve"> could expect </w:t>
+        <w:t xml:space="preserve"> could expect to </w:t>
       </w:r>
       <w:r>
         <w:rPr>
@@ -3092,7 +3162,7 @@
           <w:szCs w:val="28"/>
           <w:lang w:val="en-GB"/>
         </w:rPr>
-        <w:t>me</w:t>
+        <w:t xml:space="preserve">be </w:t>
       </w:r>
       <w:r>
         <w:rPr>
@@ -3101,7 +3171,7 @@
           <w:szCs w:val="28"/>
           <w:lang w:val="en-GB"/>
         </w:rPr>
-        <w:t xml:space="preserve"> to deliver but </w:t>
+        <w:t>deliver</w:t>
       </w:r>
       <w:r>
         <w:rPr>
@@ -3110,7 +3180,7 @@
           <w:szCs w:val="28"/>
           <w:lang w:val="en-GB"/>
         </w:rPr>
-        <w:t>I</w:t>
+        <w:t>ed</w:t>
       </w:r>
       <w:r>
         <w:rPr>
@@ -3119,6 +3189,24 @@
           <w:szCs w:val="28"/>
           <w:lang w:val="en-GB"/>
         </w:rPr>
+        <w:t xml:space="preserve"> but </w:t>
+      </w:r>
+      <w:r>
+        <w:rPr>
+          <w:rFonts w:ascii="Calibri" w:eastAsia="Times New Roman" w:hAnsi="Calibri" w:cs="Calibri"/>
+          <w:sz w:val="28"/>
+          <w:szCs w:val="28"/>
+          <w:lang w:val="en-GB"/>
+        </w:rPr>
+        <w:t>they</w:t>
+      </w:r>
+      <w:r>
+        <w:rPr>
+          <w:rFonts w:ascii="Calibri" w:eastAsia="Times New Roman" w:hAnsi="Calibri" w:cs="Calibri"/>
+          <w:sz w:val="28"/>
+          <w:szCs w:val="28"/>
+          <w:lang w:val="en-GB"/>
+        </w:rPr>
         <w:t xml:space="preserve"> will not, as </w:t>
       </w:r>
       <w:r>
@@ -3128,7 +3216,16 @@
           <w:szCs w:val="28"/>
           <w:lang w:val="en-GB"/>
         </w:rPr>
-        <w:t>I will focus on providing the grounds for the required actions as well providing a test plan and a test report</w:t>
+        <w:t>the focus will be mainly on</w:t>
+      </w:r>
+      <w:r>
+        <w:rPr>
+          <w:rFonts w:ascii="Calibri" w:eastAsia="Times New Roman" w:hAnsi="Calibri" w:cs="Calibri"/>
+          <w:sz w:val="28"/>
+          <w:szCs w:val="28"/>
+          <w:lang w:val="en-GB"/>
+        </w:rPr>
+        <w:t xml:space="preserve"> providing the grounds for the required actions as well providing a test plan and a test report</w:t>
       </w:r>
       <w:r>
         <w:rPr>
@@ -3180,7 +3277,7 @@
           <w:szCs w:val="28"/>
           <w:lang w:val="en-GB"/>
         </w:rPr>
-        <w:t>I</w:t>
+        <w:t xml:space="preserve">A </w:t>
       </w:r>
       <w:r>
         <w:rPr>
@@ -3189,7 +3286,43 @@
           <w:szCs w:val="28"/>
           <w:lang w:val="en-GB"/>
         </w:rPr>
-        <w:t xml:space="preserve"> will not deliver any written manual for our application.</w:t>
+        <w:t xml:space="preserve">written manual for </w:t>
+      </w:r>
+      <w:r>
+        <w:rPr>
+          <w:rFonts w:ascii="Calibri" w:eastAsia="Times New Roman" w:hAnsi="Calibri" w:cs="Calibri"/>
+          <w:sz w:val="28"/>
+          <w:szCs w:val="28"/>
+          <w:lang w:val="en-GB"/>
+        </w:rPr>
+        <w:t>the</w:t>
+      </w:r>
+      <w:r>
+        <w:rPr>
+          <w:rFonts w:ascii="Calibri" w:eastAsia="Times New Roman" w:hAnsi="Calibri" w:cs="Calibri"/>
+          <w:sz w:val="28"/>
+          <w:szCs w:val="28"/>
+          <w:lang w:val="en-GB"/>
+        </w:rPr>
+        <w:t xml:space="preserve"> application</w:t>
+      </w:r>
+      <w:r>
+        <w:rPr>
+          <w:rFonts w:ascii="Calibri" w:eastAsia="Times New Roman" w:hAnsi="Calibri" w:cs="Calibri"/>
+          <w:sz w:val="28"/>
+          <w:szCs w:val="28"/>
+          <w:lang w:val="en-GB"/>
+        </w:rPr>
+        <w:t xml:space="preserve"> will not be delivered</w:t>
+      </w:r>
+      <w:r>
+        <w:rPr>
+          <w:rFonts w:ascii="Calibri" w:eastAsia="Times New Roman" w:hAnsi="Calibri" w:cs="Calibri"/>
+          <w:sz w:val="28"/>
+          <w:szCs w:val="28"/>
+          <w:lang w:val="en-GB"/>
+        </w:rPr>
+        <w:t>.</w:t>
       </w:r>
       <w:r>
         <w:rPr>
@@ -3249,7 +3382,7 @@
           <w:szCs w:val="28"/>
           <w:lang w:val="en-GB"/>
         </w:rPr>
-        <w:t>I am</w:t>
+        <w:t xml:space="preserve">The </w:t>
       </w:r>
       <w:r>
         <w:rPr>
@@ -3259,7 +3392,7 @@
           <w:szCs w:val="28"/>
           <w:lang w:val="en-GB"/>
         </w:rPr>
-        <w:t xml:space="preserve"> going to use C# for the desktop part of the application. It has </w:t>
+        <w:t>C#</w:t>
       </w:r>
       <w:r>
         <w:rPr>
@@ -3269,6 +3402,26 @@
           <w:szCs w:val="28"/>
           <w:lang w:val="en-GB"/>
         </w:rPr>
+        <w:t xml:space="preserve"> programming language will be used </w:t>
+      </w:r>
+      <w:r>
+        <w:rPr>
+          <w:rStyle w:val="normaltextrun"/>
+          <w:rFonts w:ascii="Calibri" w:hAnsi="Calibri" w:cs="Calibri"/>
+          <w:sz w:val="28"/>
+          <w:szCs w:val="28"/>
+          <w:lang w:val="en-GB"/>
+        </w:rPr>
+        <w:t xml:space="preserve">for the desktop part of the application. It has </w:t>
+      </w:r>
+      <w:r>
+        <w:rPr>
+          <w:rStyle w:val="normaltextrun"/>
+          <w:rFonts w:ascii="Calibri" w:hAnsi="Calibri" w:cs="Calibri"/>
+          <w:sz w:val="28"/>
+          <w:szCs w:val="28"/>
+          <w:lang w:val="en-GB"/>
+        </w:rPr>
         <w:t xml:space="preserve">a </w:t>
       </w:r>
       <w:r>
@@ -3289,7 +3442,7 @@
           <w:szCs w:val="28"/>
           <w:lang w:val="en-GB"/>
         </w:rPr>
-        <w:t>I</w:t>
+        <w:t>there will be not much derivation</w:t>
       </w:r>
       <w:r>
         <w:rPr>
@@ -3299,7 +3452,7 @@
           <w:szCs w:val="28"/>
           <w:lang w:val="en-GB"/>
         </w:rPr>
-        <w:t xml:space="preserve"> do not plan to deviate too much from that. </w:t>
+        <w:t xml:space="preserve"> from that. </w:t>
       </w:r>
       <w:r>
         <w:rPr>
@@ -3342,7 +3495,17 @@
           <w:szCs w:val="28"/>
           <w:lang w:val="en-GB"/>
         </w:rPr>
-        <w:t>I will</w:t>
+        <w:t>the individual</w:t>
+      </w:r>
+      <w:r>
+        <w:rPr>
+          <w:rStyle w:val="normaltextrun"/>
+          <w:rFonts w:ascii="Calibri" w:hAnsi="Calibri" w:cs="Calibri"/>
+          <w:sz w:val="28"/>
+          <w:szCs w:val="28"/>
+          <w:lang w:val="en-GB"/>
+        </w:rPr>
+        <w:t xml:space="preserve"> will</w:t>
       </w:r>
       <w:r>
         <w:rPr>
@@ -3397,7 +3560,7 @@
           <w:szCs w:val="28"/>
           <w:lang w:val="en-GB"/>
         </w:rPr>
-        <w:t>I</w:t>
+        <w:t>The individual has</w:t>
       </w:r>
       <w:r>
         <w:rPr>
@@ -3407,7 +3570,7 @@
           <w:szCs w:val="28"/>
           <w:lang w:val="en-GB"/>
         </w:rPr>
-        <w:t xml:space="preserve"> have pre-defined amount of time to complete the project which will limit the additional features </w:t>
+        <w:t xml:space="preserve"> pre-defined </w:t>
       </w:r>
       <w:r>
         <w:rPr>
@@ -3417,7 +3580,7 @@
           <w:szCs w:val="28"/>
           <w:lang w:val="en-GB"/>
         </w:rPr>
-        <w:t>I</w:t>
+        <w:t xml:space="preserve">the </w:t>
       </w:r>
       <w:r>
         <w:rPr>
@@ -3427,7 +3590,87 @@
           <w:szCs w:val="28"/>
           <w:lang w:val="en-GB"/>
         </w:rPr>
-        <w:t xml:space="preserve"> can provide. </w:t>
+        <w:t xml:space="preserve">amount of time </w:t>
+      </w:r>
+      <w:r>
+        <w:rPr>
+          <w:rStyle w:val="normaltextrun"/>
+          <w:rFonts w:ascii="Calibri" w:hAnsi="Calibri" w:cs="Calibri"/>
+          <w:sz w:val="28"/>
+          <w:szCs w:val="28"/>
+          <w:lang w:val="en-GB"/>
+        </w:rPr>
+        <w:t xml:space="preserve">required </w:t>
+      </w:r>
+      <w:r>
+        <w:rPr>
+          <w:rStyle w:val="normaltextrun"/>
+          <w:rFonts w:ascii="Calibri" w:hAnsi="Calibri" w:cs="Calibri"/>
+          <w:sz w:val="28"/>
+          <w:szCs w:val="28"/>
+          <w:lang w:val="en-GB"/>
+        </w:rPr>
+        <w:t xml:space="preserve">to complete the project which will limit the additional features </w:t>
+      </w:r>
+      <w:r>
+        <w:rPr>
+          <w:rStyle w:val="normaltextrun"/>
+          <w:rFonts w:ascii="Calibri" w:hAnsi="Calibri" w:cs="Calibri"/>
+          <w:sz w:val="28"/>
+          <w:szCs w:val="28"/>
+          <w:lang w:val="en-GB"/>
+        </w:rPr>
+        <w:t>that</w:t>
+      </w:r>
+      <w:r>
+        <w:rPr>
+          <w:rStyle w:val="normaltextrun"/>
+          <w:rFonts w:ascii="Calibri" w:hAnsi="Calibri" w:cs="Calibri"/>
+          <w:sz w:val="28"/>
+          <w:szCs w:val="28"/>
+          <w:lang w:val="en-GB"/>
+        </w:rPr>
+        <w:t xml:space="preserve"> can </w:t>
+      </w:r>
+      <w:r>
+        <w:rPr>
+          <w:rStyle w:val="normaltextrun"/>
+          <w:rFonts w:ascii="Calibri" w:hAnsi="Calibri" w:cs="Calibri"/>
+          <w:sz w:val="28"/>
+          <w:szCs w:val="28"/>
+          <w:lang w:val="en-GB"/>
+        </w:rPr>
+        <w:t xml:space="preserve">be </w:t>
+      </w:r>
+      <w:r>
+        <w:rPr>
+          <w:rStyle w:val="normaltextrun"/>
+          <w:rFonts w:ascii="Calibri" w:hAnsi="Calibri" w:cs="Calibri"/>
+          <w:sz w:val="28"/>
+          <w:szCs w:val="28"/>
+          <w:lang w:val="en-GB"/>
+        </w:rPr>
+        <w:t>provide</w:t>
+      </w:r>
+      <w:r>
+        <w:rPr>
+          <w:rStyle w:val="normaltextrun"/>
+          <w:rFonts w:ascii="Calibri" w:hAnsi="Calibri" w:cs="Calibri"/>
+          <w:sz w:val="28"/>
+          <w:szCs w:val="28"/>
+          <w:lang w:val="en-GB"/>
+        </w:rPr>
+        <w:t>d</w:t>
+      </w:r>
+      <w:r>
+        <w:rPr>
+          <w:rStyle w:val="normaltextrun"/>
+          <w:rFonts w:ascii="Calibri" w:hAnsi="Calibri" w:cs="Calibri"/>
+          <w:sz w:val="28"/>
+          <w:szCs w:val="28"/>
+          <w:lang w:val="en-GB"/>
+        </w:rPr>
+        <w:t xml:space="preserve">. </w:t>
       </w:r>
       <w:r>
         <w:rPr>
@@ -3513,7 +3756,49 @@
           <w:szCs w:val="28"/>
         </w:rPr>
         <w:tab/>
-        <w:t>The only risk I foresee is getting tangled up in the extra requirements as I want to provide more than the bare minimum.</w:t>
+        <w:t>The only risk foresee</w:t>
+      </w:r>
+      <w:r>
+        <w:rPr>
+          <w:sz w:val="28"/>
+          <w:szCs w:val="28"/>
+        </w:rPr>
+        <w:t>n</w:t>
+      </w:r>
+      <w:r>
+        <w:rPr>
+          <w:sz w:val="28"/>
+          <w:szCs w:val="28"/>
+        </w:rPr>
+        <w:t xml:space="preserve"> is getting tangled up in the extra requirements as </w:t>
+      </w:r>
+      <w:r>
+        <w:rPr>
+          <w:sz w:val="28"/>
+          <w:szCs w:val="28"/>
+        </w:rPr>
+        <w:t xml:space="preserve">the individual </w:t>
+      </w:r>
+      <w:r>
+        <w:rPr>
+          <w:sz w:val="28"/>
+          <w:szCs w:val="28"/>
+        </w:rPr>
+        <w:t>want</w:t>
+      </w:r>
+      <w:r>
+        <w:rPr>
+          <w:sz w:val="28"/>
+          <w:szCs w:val="28"/>
+        </w:rPr>
+        <w:t>s</w:t>
+      </w:r>
+      <w:r>
+        <w:rPr>
+          <w:sz w:val="28"/>
+          <w:szCs w:val="28"/>
+        </w:rPr>
+        <w:t xml:space="preserve"> to provide more than the bare minimum.</w:t>
       </w:r>
     </w:p>
     <w:p>

</xml_diff>